<commit_message>
Homework Assignments 1 - 5, and project 1
</commit_message>
<xml_diff>
--- a/homeworkAssignment1/HomeworkAssignment1.docx
+++ b/homeworkAssignment1/HomeworkAssignment1.docx
@@ -173,14 +173,7 @@
           <w:sz w:val="28"/>
           <w:szCs w:val="28"/>
         </w:rPr>
-        <w:t>: No, b</w:t>
-      </w:r>
-      <w:r>
-        <w:rPr>
-          <w:sz w:val="28"/>
-          <w:szCs w:val="28"/>
-        </w:rPr>
-        <w:t>ecause a Fruit may or may not be a Citrus</w:t>
+        <w:t>: No, because a Fruit may or may not be a Citrus</w:t>
       </w:r>
     </w:p>
     <w:p>
@@ -344,219 +337,50 @@
           <w:sz w:val="28"/>
           <w:szCs w:val="28"/>
         </w:rPr>
-        <w:t>println</w:t>
+        <w:t>System.out.println</w:t>
       </w:r>
       <w:proofErr w:type="spellEnd"/>
-    </w:p>
-    <w:p>
-      <w:pPr>
-        <w:rPr>
-          <w:sz w:val="28"/>
-          <w:szCs w:val="28"/>
-        </w:rPr>
-      </w:pPr>
-      <w:r>
-        <w:rPr>
-          <w:sz w:val="28"/>
-          <w:szCs w:val="28"/>
-        </w:rPr>
-        <w:tab/>
-      </w:r>
-      <w:proofErr w:type="gramStart"/>
-      <w:r>
-        <w:rPr>
-          <w:sz w:val="28"/>
-          <w:szCs w:val="28"/>
-        </w:rPr>
-        <w:t>a</w:t>
-      </w:r>
-      <w:proofErr w:type="gramEnd"/>
-      <w:r>
-        <w:rPr>
-          <w:sz w:val="28"/>
-          <w:szCs w:val="28"/>
-        </w:rPr>
-        <w:t xml:space="preserve">: </w:t>
-      </w:r>
-      <w:r>
-        <w:rPr>
-          <w:sz w:val="28"/>
-          <w:szCs w:val="28"/>
-        </w:rPr>
-        <w:t xml:space="preserve">Fruit constructor </w:t>
-      </w:r>
-      <w:proofErr w:type="spellStart"/>
-      <w:r>
-        <w:rPr>
-          <w:sz w:val="28"/>
-          <w:szCs w:val="28"/>
-        </w:rPr>
-        <w:t>calledCitrus</w:t>
-      </w:r>
-      <w:proofErr w:type="spellEnd"/>
-      <w:r>
-        <w:rPr>
-          <w:sz w:val="28"/>
-          <w:szCs w:val="28"/>
-        </w:rPr>
-        <w:t xml:space="preserve"> constructor </w:t>
-      </w:r>
-      <w:proofErr w:type="spellStart"/>
-      <w:r>
-        <w:rPr>
-          <w:sz w:val="28"/>
-          <w:szCs w:val="28"/>
-        </w:rPr>
-        <w:t>calledLemon</w:t>
-      </w:r>
-      <w:proofErr w:type="spellEnd"/>
-      <w:r>
-        <w:rPr>
-          <w:sz w:val="28"/>
-          <w:szCs w:val="28"/>
-        </w:rPr>
-        <w:t xml:space="preserve"> constructor </w:t>
-      </w:r>
-      <w:r>
-        <w:rPr>
-          <w:sz w:val="28"/>
-          <w:szCs w:val="28"/>
-        </w:rPr>
-        <w:t>called</w:t>
-      </w:r>
-    </w:p>
-    <w:p>
-      <w:pPr>
-        <w:rPr>
-          <w:sz w:val="28"/>
-          <w:szCs w:val="28"/>
-        </w:rPr>
-      </w:pPr>
-      <w:r>
-        <w:rPr>
-          <w:sz w:val="28"/>
-          <w:szCs w:val="28"/>
-        </w:rPr>
-        <w:tab/>
-      </w:r>
-      <w:proofErr w:type="gramStart"/>
-      <w:r>
-        <w:rPr>
-          <w:sz w:val="28"/>
-          <w:szCs w:val="28"/>
-        </w:rPr>
-        <w:t>b</w:t>
-      </w:r>
-      <w:proofErr w:type="gramEnd"/>
-      <w:r>
-        <w:rPr>
-          <w:sz w:val="28"/>
-          <w:szCs w:val="28"/>
-        </w:rPr>
-        <w:t xml:space="preserve">: </w:t>
-      </w:r>
-      <w:r>
-        <w:rPr>
-          <w:sz w:val="28"/>
-          <w:szCs w:val="28"/>
-        </w:rPr>
-        <w:t xml:space="preserve">Fruit constructor </w:t>
-      </w:r>
-      <w:proofErr w:type="spellStart"/>
-      <w:r>
-        <w:rPr>
-          <w:sz w:val="28"/>
-          <w:szCs w:val="28"/>
-        </w:rPr>
-        <w:t>calledApple</w:t>
-      </w:r>
-      <w:proofErr w:type="spellEnd"/>
-      <w:r>
-        <w:rPr>
-          <w:sz w:val="28"/>
-          <w:szCs w:val="28"/>
-        </w:rPr>
-        <w:t xml:space="preserve"> constructor </w:t>
-      </w:r>
-      <w:r>
-        <w:rPr>
-          <w:sz w:val="28"/>
-          <w:szCs w:val="28"/>
-        </w:rPr>
-        <w:t>called</w:t>
-      </w:r>
-    </w:p>
-    <w:p>
-      <w:pPr>
-        <w:ind w:firstLine="720"/>
-        <w:rPr>
-          <w:sz w:val="28"/>
-          <w:szCs w:val="28"/>
-        </w:rPr>
-      </w:pPr>
-    </w:p>
-    <w:p>
-      <w:pPr>
-        <w:rPr>
-          <w:b/>
-          <w:sz w:val="28"/>
-          <w:szCs w:val="28"/>
-        </w:rPr>
-      </w:pPr>
-      <w:r>
-        <w:rPr>
-          <w:b/>
-          <w:sz w:val="28"/>
-          <w:szCs w:val="28"/>
-        </w:rPr>
-        <w:t>Problem 2</w:t>
-      </w:r>
-    </w:p>
-    <w:p>
-      <w:pPr>
-        <w:rPr>
-          <w:b/>
-          <w:sz w:val="28"/>
-          <w:szCs w:val="28"/>
-        </w:rPr>
-      </w:pPr>
     </w:p>
     <w:tbl>
       <w:tblPr>
         <w:tblStyle w:val="TableGrid"/>
-        <w:tblW w:w="0" w:type="auto"/>
+        <w:tblpPr w:leftFromText="180" w:rightFromText="180" w:vertAnchor="page" w:horzAnchor="page" w:tblpX="1189" w:tblpY="7561"/>
+        <w:tblW w:w="10178" w:type="dxa"/>
         <w:tblLook w:val="04A0" w:firstRow="1" w:lastRow="0" w:firstColumn="1" w:lastColumn="0" w:noHBand="0" w:noVBand="1"/>
       </w:tblPr>
       <w:tblGrid>
-        <w:gridCol w:w="885"/>
-        <w:gridCol w:w="885"/>
-        <w:gridCol w:w="885"/>
-        <w:gridCol w:w="885"/>
-        <w:gridCol w:w="886"/>
-        <w:gridCol w:w="886"/>
-        <w:gridCol w:w="886"/>
-        <w:gridCol w:w="886"/>
-        <w:gridCol w:w="886"/>
-        <w:gridCol w:w="886"/>
+        <w:gridCol w:w="1008"/>
+        <w:gridCol w:w="1085"/>
+        <w:gridCol w:w="985"/>
+        <w:gridCol w:w="985"/>
+        <w:gridCol w:w="985"/>
+        <w:gridCol w:w="985"/>
+        <w:gridCol w:w="985"/>
+        <w:gridCol w:w="1010"/>
+        <w:gridCol w:w="990"/>
+        <w:gridCol w:w="1160"/>
       </w:tblGrid>
       <w:tr>
+        <w:trPr>
+          <w:trHeight w:val="324"/>
+        </w:trPr>
         <w:tc>
           <w:tcPr>
-            <w:tcW w:w="885" w:type="dxa"/>
+            <w:tcW w:w="1008" w:type="dxa"/>
           </w:tcPr>
           <w:p>
             <w:pPr>
               <w:rPr>
                 <w:b/>
-                <w:sz w:val="28"/>
-                <w:szCs w:val="28"/>
+                <w:sz w:val="22"/>
+                <w:szCs w:val="22"/>
               </w:rPr>
             </w:pPr>
             <w:r>
               <w:rPr>
                 <w:b/>
-                <w:sz w:val="28"/>
-                <w:szCs w:val="28"/>
+                <w:sz w:val="22"/>
+                <w:szCs w:val="22"/>
               </w:rPr>
               <w:t>0</w:t>
             </w:r>
@@ -564,21 +388,21 @@
         </w:tc>
         <w:tc>
           <w:tcPr>
-            <w:tcW w:w="885" w:type="dxa"/>
+            <w:tcW w:w="1085" w:type="dxa"/>
           </w:tcPr>
           <w:p>
             <w:pPr>
               <w:rPr>
                 <w:b/>
-                <w:sz w:val="28"/>
-                <w:szCs w:val="28"/>
+                <w:sz w:val="22"/>
+                <w:szCs w:val="22"/>
               </w:rPr>
             </w:pPr>
             <w:r>
               <w:rPr>
                 <w:b/>
-                <w:sz w:val="28"/>
-                <w:szCs w:val="28"/>
+                <w:sz w:val="22"/>
+                <w:szCs w:val="22"/>
               </w:rPr>
               <w:t>1</w:t>
             </w:r>
@@ -586,21 +410,21 @@
         </w:tc>
         <w:tc>
           <w:tcPr>
-            <w:tcW w:w="885" w:type="dxa"/>
+            <w:tcW w:w="985" w:type="dxa"/>
           </w:tcPr>
           <w:p>
             <w:pPr>
               <w:rPr>
                 <w:b/>
-                <w:sz w:val="28"/>
-                <w:szCs w:val="28"/>
+                <w:sz w:val="22"/>
+                <w:szCs w:val="22"/>
               </w:rPr>
             </w:pPr>
             <w:r>
               <w:rPr>
                 <w:b/>
-                <w:sz w:val="28"/>
-                <w:szCs w:val="28"/>
+                <w:sz w:val="22"/>
+                <w:szCs w:val="22"/>
               </w:rPr>
               <w:t>2</w:t>
             </w:r>
@@ -608,21 +432,21 @@
         </w:tc>
         <w:tc>
           <w:tcPr>
-            <w:tcW w:w="885" w:type="dxa"/>
+            <w:tcW w:w="985" w:type="dxa"/>
           </w:tcPr>
           <w:p>
             <w:pPr>
               <w:rPr>
                 <w:b/>
-                <w:sz w:val="28"/>
-                <w:szCs w:val="28"/>
+                <w:sz w:val="22"/>
+                <w:szCs w:val="22"/>
               </w:rPr>
             </w:pPr>
             <w:r>
               <w:rPr>
                 <w:b/>
-                <w:sz w:val="28"/>
-                <w:szCs w:val="28"/>
+                <w:sz w:val="22"/>
+                <w:szCs w:val="22"/>
               </w:rPr>
               <w:t>3</w:t>
             </w:r>
@@ -630,21 +454,21 @@
         </w:tc>
         <w:tc>
           <w:tcPr>
-            <w:tcW w:w="886" w:type="dxa"/>
+            <w:tcW w:w="985" w:type="dxa"/>
           </w:tcPr>
           <w:p>
             <w:pPr>
               <w:rPr>
                 <w:b/>
-                <w:sz w:val="28"/>
-                <w:szCs w:val="28"/>
+                <w:sz w:val="22"/>
+                <w:szCs w:val="22"/>
               </w:rPr>
             </w:pPr>
             <w:r>
               <w:rPr>
                 <w:b/>
-                <w:sz w:val="28"/>
-                <w:szCs w:val="28"/>
+                <w:sz w:val="22"/>
+                <w:szCs w:val="22"/>
               </w:rPr>
               <w:t>4</w:t>
             </w:r>
@@ -652,21 +476,21 @@
         </w:tc>
         <w:tc>
           <w:tcPr>
-            <w:tcW w:w="886" w:type="dxa"/>
+            <w:tcW w:w="985" w:type="dxa"/>
           </w:tcPr>
           <w:p>
             <w:pPr>
               <w:rPr>
                 <w:b/>
-                <w:sz w:val="28"/>
-                <w:szCs w:val="28"/>
+                <w:sz w:val="22"/>
+                <w:szCs w:val="22"/>
               </w:rPr>
             </w:pPr>
             <w:r>
               <w:rPr>
                 <w:b/>
-                <w:sz w:val="28"/>
-                <w:szCs w:val="28"/>
+                <w:sz w:val="22"/>
+                <w:szCs w:val="22"/>
               </w:rPr>
               <w:t>5</w:t>
             </w:r>
@@ -674,21 +498,21 @@
         </w:tc>
         <w:tc>
           <w:tcPr>
-            <w:tcW w:w="886" w:type="dxa"/>
+            <w:tcW w:w="985" w:type="dxa"/>
           </w:tcPr>
           <w:p>
             <w:pPr>
               <w:rPr>
                 <w:b/>
-                <w:sz w:val="28"/>
-                <w:szCs w:val="28"/>
+                <w:sz w:val="22"/>
+                <w:szCs w:val="22"/>
               </w:rPr>
             </w:pPr>
             <w:r>
               <w:rPr>
                 <w:b/>
-                <w:sz w:val="28"/>
-                <w:szCs w:val="28"/>
+                <w:sz w:val="22"/>
+                <w:szCs w:val="22"/>
               </w:rPr>
               <w:t>6</w:t>
             </w:r>
@@ -696,21 +520,21 @@
         </w:tc>
         <w:tc>
           <w:tcPr>
-            <w:tcW w:w="886" w:type="dxa"/>
+            <w:tcW w:w="1010" w:type="dxa"/>
           </w:tcPr>
           <w:p>
             <w:pPr>
               <w:rPr>
                 <w:b/>
-                <w:sz w:val="28"/>
-                <w:szCs w:val="28"/>
+                <w:sz w:val="22"/>
+                <w:szCs w:val="22"/>
               </w:rPr>
             </w:pPr>
             <w:r>
               <w:rPr>
                 <w:b/>
-                <w:sz w:val="28"/>
-                <w:szCs w:val="28"/>
+                <w:sz w:val="22"/>
+                <w:szCs w:val="22"/>
               </w:rPr>
               <w:t>7</w:t>
             </w:r>
@@ -718,21 +542,21 @@
         </w:tc>
         <w:tc>
           <w:tcPr>
-            <w:tcW w:w="886" w:type="dxa"/>
+            <w:tcW w:w="990" w:type="dxa"/>
           </w:tcPr>
           <w:p>
             <w:pPr>
               <w:rPr>
                 <w:b/>
-                <w:sz w:val="28"/>
-                <w:szCs w:val="28"/>
+                <w:sz w:val="22"/>
+                <w:szCs w:val="22"/>
               </w:rPr>
             </w:pPr>
             <w:r>
               <w:rPr>
                 <w:b/>
-                <w:sz w:val="28"/>
-                <w:szCs w:val="28"/>
+                <w:sz w:val="22"/>
+                <w:szCs w:val="22"/>
               </w:rPr>
               <w:t>8</w:t>
             </w:r>
@@ -740,21 +564,21 @@
         </w:tc>
         <w:tc>
           <w:tcPr>
-            <w:tcW w:w="886" w:type="dxa"/>
+            <w:tcW w:w="1160" w:type="dxa"/>
           </w:tcPr>
           <w:p>
             <w:pPr>
               <w:rPr>
                 <w:b/>
-                <w:sz w:val="28"/>
-                <w:szCs w:val="28"/>
+                <w:sz w:val="22"/>
+                <w:szCs w:val="22"/>
               </w:rPr>
             </w:pPr>
             <w:r>
               <w:rPr>
                 <w:b/>
-                <w:sz w:val="28"/>
-                <w:szCs w:val="28"/>
+                <w:sz w:val="22"/>
+                <w:szCs w:val="22"/>
               </w:rPr>
               <w:t>9</w:t>
             </w:r>
@@ -762,223 +586,552 @@
         </w:tc>
       </w:tr>
       <w:tr>
+        <w:trPr>
+          <w:trHeight w:val="638"/>
+        </w:trPr>
         <w:tc>
           <w:tcPr>
-            <w:tcW w:w="885" w:type="dxa"/>
+            <w:tcW w:w="1008" w:type="dxa"/>
           </w:tcPr>
           <w:p>
             <w:pPr>
               <w:rPr>
-                <w:b/>
-                <w:sz w:val="28"/>
-                <w:szCs w:val="28"/>
-              </w:rPr>
-            </w:pPr>
-            <w:r>
-              <w:rPr>
-                <w:b/>
-                <w:sz w:val="28"/>
-                <w:szCs w:val="28"/>
-              </w:rPr>
-              <w:t>-1</w:t>
+                <w:sz w:val="22"/>
+                <w:szCs w:val="22"/>
+              </w:rPr>
+            </w:pPr>
+            <w:r>
+              <w:rPr>
+                <w:sz w:val="22"/>
+                <w:szCs w:val="22"/>
+              </w:rPr>
+              <w:t>X = 0.0</w:t>
+            </w:r>
+          </w:p>
+          <w:p>
+            <w:pPr>
+              <w:rPr>
+                <w:sz w:val="22"/>
+                <w:szCs w:val="22"/>
+              </w:rPr>
+            </w:pPr>
+            <w:r>
+              <w:rPr>
+                <w:sz w:val="22"/>
+                <w:szCs w:val="22"/>
+              </w:rPr>
+              <w:t>Y = 0.0</w:t>
             </w:r>
           </w:p>
         </w:tc>
         <w:tc>
           <w:tcPr>
-            <w:tcW w:w="885" w:type="dxa"/>
+            <w:tcW w:w="1085" w:type="dxa"/>
           </w:tcPr>
           <w:p>
             <w:pPr>
               <w:rPr>
-                <w:b/>
-                <w:sz w:val="28"/>
-                <w:szCs w:val="28"/>
-              </w:rPr>
-            </w:pPr>
-            <w:r>
-              <w:rPr>
-                <w:b/>
-                <w:sz w:val="28"/>
-                <w:szCs w:val="28"/>
-              </w:rPr>
-              <w:t>1</w:t>
+                <w:sz w:val="22"/>
+                <w:szCs w:val="22"/>
+              </w:rPr>
+            </w:pPr>
+            <w:r>
+              <w:rPr>
+                <w:sz w:val="22"/>
+                <w:szCs w:val="22"/>
+              </w:rPr>
+              <w:t>X =</w:t>
+            </w:r>
+            <w:r>
+              <w:rPr>
+                <w:sz w:val="22"/>
+                <w:szCs w:val="22"/>
+              </w:rPr>
+              <w:t xml:space="preserve"> -1</w:t>
+            </w:r>
+            <w:r>
+              <w:rPr>
+                <w:sz w:val="22"/>
+                <w:szCs w:val="22"/>
+              </w:rPr>
+              <w:t>.0</w:t>
+            </w:r>
+          </w:p>
+          <w:p>
+            <w:pPr>
+              <w:rPr>
+                <w:sz w:val="22"/>
+                <w:szCs w:val="22"/>
+              </w:rPr>
+            </w:pPr>
+            <w:r>
+              <w:rPr>
+                <w:sz w:val="22"/>
+                <w:szCs w:val="22"/>
+              </w:rPr>
+              <w:t>Y = 0.0</w:t>
             </w:r>
           </w:p>
         </w:tc>
         <w:tc>
           <w:tcPr>
-            <w:tcW w:w="885" w:type="dxa"/>
+            <w:tcW w:w="985" w:type="dxa"/>
           </w:tcPr>
           <w:p>
             <w:pPr>
               <w:rPr>
-                <w:b/>
-                <w:sz w:val="28"/>
-                <w:szCs w:val="28"/>
-              </w:rPr>
-            </w:pPr>
-            <w:r>
-              <w:rPr>
-                <w:b/>
-                <w:sz w:val="28"/>
-                <w:szCs w:val="28"/>
-              </w:rPr>
-              <w:t>-1</w:t>
+                <w:sz w:val="22"/>
+                <w:szCs w:val="22"/>
+              </w:rPr>
+            </w:pPr>
+            <w:r>
+              <w:rPr>
+                <w:sz w:val="22"/>
+                <w:szCs w:val="22"/>
+              </w:rPr>
+              <w:t xml:space="preserve">X = </w:t>
+            </w:r>
+            <w:r>
+              <w:rPr>
+                <w:sz w:val="22"/>
+                <w:szCs w:val="22"/>
+              </w:rPr>
+              <w:t>1</w:t>
+            </w:r>
+            <w:r>
+              <w:rPr>
+                <w:sz w:val="22"/>
+                <w:szCs w:val="22"/>
+              </w:rPr>
+              <w:t>.0</w:t>
+            </w:r>
+          </w:p>
+          <w:p>
+            <w:pPr>
+              <w:rPr>
+                <w:sz w:val="22"/>
+                <w:szCs w:val="22"/>
+              </w:rPr>
+            </w:pPr>
+            <w:r>
+              <w:rPr>
+                <w:sz w:val="22"/>
+                <w:szCs w:val="22"/>
+              </w:rPr>
+              <w:t xml:space="preserve">Y = </w:t>
+            </w:r>
+            <w:r>
+              <w:rPr>
+                <w:sz w:val="22"/>
+                <w:szCs w:val="22"/>
+              </w:rPr>
+              <w:t>1</w:t>
+            </w:r>
+            <w:r>
+              <w:rPr>
+                <w:sz w:val="22"/>
+                <w:szCs w:val="22"/>
+              </w:rPr>
+              <w:t>.0</w:t>
             </w:r>
           </w:p>
         </w:tc>
         <w:tc>
           <w:tcPr>
-            <w:tcW w:w="885" w:type="dxa"/>
+            <w:tcW w:w="985" w:type="dxa"/>
           </w:tcPr>
           <w:p>
             <w:pPr>
               <w:rPr>
-                <w:b/>
-                <w:sz w:val="28"/>
-                <w:szCs w:val="28"/>
-              </w:rPr>
-            </w:pPr>
-            <w:r>
-              <w:rPr>
-                <w:b/>
-                <w:sz w:val="28"/>
-                <w:szCs w:val="28"/>
+                <w:sz w:val="22"/>
+                <w:szCs w:val="22"/>
+              </w:rPr>
+            </w:pPr>
+            <w:r>
+              <w:rPr>
+                <w:sz w:val="22"/>
+                <w:szCs w:val="22"/>
+              </w:rPr>
+              <w:t>X =</w:t>
+            </w:r>
+            <w:r>
+              <w:rPr>
+                <w:sz w:val="22"/>
+                <w:szCs w:val="22"/>
+              </w:rPr>
+              <w:t xml:space="preserve"> 1</w:t>
+            </w:r>
+            <w:r>
+              <w:rPr>
+                <w:sz w:val="22"/>
+                <w:szCs w:val="22"/>
+              </w:rPr>
+              <w:t>.0</w:t>
+            </w:r>
+          </w:p>
+          <w:p>
+            <w:pPr>
+              <w:rPr>
+                <w:sz w:val="22"/>
+                <w:szCs w:val="22"/>
+              </w:rPr>
+            </w:pPr>
+            <w:r>
+              <w:rPr>
+                <w:sz w:val="22"/>
+                <w:szCs w:val="22"/>
+              </w:rPr>
+              <w:t xml:space="preserve">Y = </w:t>
+            </w:r>
+            <w:r>
+              <w:rPr>
+                <w:sz w:val="22"/>
+                <w:szCs w:val="22"/>
               </w:rPr>
               <w:t>-1</w:t>
+            </w:r>
+            <w:r>
+              <w:rPr>
+                <w:sz w:val="22"/>
+                <w:szCs w:val="22"/>
+              </w:rPr>
+              <w:t>.0</w:t>
             </w:r>
           </w:p>
         </w:tc>
         <w:tc>
           <w:tcPr>
-            <w:tcW w:w="886" w:type="dxa"/>
+            <w:tcW w:w="985" w:type="dxa"/>
           </w:tcPr>
           <w:p>
             <w:pPr>
               <w:rPr>
-                <w:b/>
-                <w:sz w:val="28"/>
-                <w:szCs w:val="28"/>
-              </w:rPr>
-            </w:pPr>
-            <w:r>
-              <w:rPr>
-                <w:b/>
-                <w:sz w:val="28"/>
-                <w:szCs w:val="28"/>
+                <w:sz w:val="22"/>
+                <w:szCs w:val="22"/>
+              </w:rPr>
+            </w:pPr>
+            <w:r>
+              <w:rPr>
+                <w:sz w:val="22"/>
+                <w:szCs w:val="22"/>
+              </w:rPr>
+              <w:t>X = 0.0</w:t>
+            </w:r>
+          </w:p>
+          <w:p>
+            <w:pPr>
+              <w:rPr>
+                <w:sz w:val="22"/>
+                <w:szCs w:val="22"/>
+              </w:rPr>
+            </w:pPr>
+            <w:r>
+              <w:rPr>
+                <w:sz w:val="22"/>
+                <w:szCs w:val="22"/>
+              </w:rPr>
+              <w:t xml:space="preserve">Y = </w:t>
+            </w:r>
+            <w:r>
+              <w:rPr>
+                <w:sz w:val="22"/>
+                <w:szCs w:val="22"/>
               </w:rPr>
               <w:t>1</w:t>
+            </w:r>
+            <w:r>
+              <w:rPr>
+                <w:sz w:val="22"/>
+                <w:szCs w:val="22"/>
+              </w:rPr>
+              <w:t>.</w:t>
+            </w:r>
+            <w:r>
+              <w:rPr>
+                <w:sz w:val="22"/>
+                <w:szCs w:val="22"/>
+              </w:rPr>
+              <w:t>5</w:t>
             </w:r>
           </w:p>
         </w:tc>
         <w:tc>
           <w:tcPr>
-            <w:tcW w:w="886" w:type="dxa"/>
+            <w:tcW w:w="985" w:type="dxa"/>
           </w:tcPr>
           <w:p>
             <w:pPr>
               <w:rPr>
-                <w:b/>
-                <w:sz w:val="28"/>
-                <w:szCs w:val="28"/>
-              </w:rPr>
-            </w:pPr>
-            <w:r>
-              <w:rPr>
-                <w:b/>
-                <w:sz w:val="28"/>
-                <w:szCs w:val="28"/>
-              </w:rPr>
-              <w:t>-1</w:t>
+                <w:sz w:val="22"/>
+                <w:szCs w:val="22"/>
+              </w:rPr>
+            </w:pPr>
+            <w:r>
+              <w:rPr>
+                <w:sz w:val="22"/>
+                <w:szCs w:val="22"/>
+              </w:rPr>
+              <w:t>X =</w:t>
+            </w:r>
+            <w:r>
+              <w:rPr>
+                <w:sz w:val="22"/>
+                <w:szCs w:val="22"/>
+              </w:rPr>
+              <w:t xml:space="preserve"> 1</w:t>
+            </w:r>
+            <w:r>
+              <w:rPr>
+                <w:sz w:val="22"/>
+                <w:szCs w:val="22"/>
+              </w:rPr>
+              <w:t>.0</w:t>
+            </w:r>
+          </w:p>
+          <w:p>
+            <w:pPr>
+              <w:rPr>
+                <w:sz w:val="22"/>
+                <w:szCs w:val="22"/>
+              </w:rPr>
+            </w:pPr>
+            <w:r>
+              <w:rPr>
+                <w:sz w:val="22"/>
+                <w:szCs w:val="22"/>
+              </w:rPr>
+              <w:t xml:space="preserve">Y = </w:t>
+            </w:r>
+            <w:r>
+              <w:rPr>
+                <w:sz w:val="22"/>
+                <w:szCs w:val="22"/>
+              </w:rPr>
+              <w:t>2</w:t>
+            </w:r>
+            <w:r>
+              <w:rPr>
+                <w:sz w:val="22"/>
+                <w:szCs w:val="22"/>
+              </w:rPr>
+              <w:t>.0</w:t>
             </w:r>
           </w:p>
         </w:tc>
         <w:tc>
           <w:tcPr>
-            <w:tcW w:w="886" w:type="dxa"/>
+            <w:tcW w:w="985" w:type="dxa"/>
           </w:tcPr>
           <w:p>
             <w:pPr>
               <w:rPr>
-                <w:b/>
-                <w:sz w:val="28"/>
-                <w:szCs w:val="28"/>
-              </w:rPr>
-            </w:pPr>
-            <w:r>
-              <w:rPr>
-                <w:b/>
-                <w:sz w:val="28"/>
-                <w:szCs w:val="28"/>
-              </w:rPr>
-              <w:t>-1</w:t>
+                <w:sz w:val="22"/>
+                <w:szCs w:val="22"/>
+              </w:rPr>
+            </w:pPr>
+            <w:r>
+              <w:rPr>
+                <w:sz w:val="22"/>
+                <w:szCs w:val="22"/>
+              </w:rPr>
+              <w:t>X =</w:t>
+            </w:r>
+            <w:r>
+              <w:rPr>
+                <w:sz w:val="22"/>
+                <w:szCs w:val="22"/>
+              </w:rPr>
+              <w:t xml:space="preserve"> 2.5</w:t>
+            </w:r>
+          </w:p>
+          <w:p>
+            <w:pPr>
+              <w:rPr>
+                <w:sz w:val="22"/>
+                <w:szCs w:val="22"/>
+              </w:rPr>
+            </w:pPr>
+            <w:r>
+              <w:rPr>
+                <w:sz w:val="22"/>
+                <w:szCs w:val="22"/>
+              </w:rPr>
+              <w:t>Y = 0.0</w:t>
             </w:r>
           </w:p>
         </w:tc>
         <w:tc>
           <w:tcPr>
-            <w:tcW w:w="886" w:type="dxa"/>
+            <w:tcW w:w="1010" w:type="dxa"/>
           </w:tcPr>
           <w:p>
             <w:pPr>
               <w:rPr>
-                <w:b/>
-                <w:sz w:val="28"/>
-                <w:szCs w:val="28"/>
-              </w:rPr>
-            </w:pPr>
-            <w:r>
-              <w:rPr>
-                <w:b/>
-                <w:sz w:val="28"/>
-                <w:szCs w:val="28"/>
-              </w:rPr>
-              <w:t>1</w:t>
+                <w:sz w:val="22"/>
+                <w:szCs w:val="22"/>
+              </w:rPr>
+            </w:pPr>
+            <w:r>
+              <w:rPr>
+                <w:sz w:val="22"/>
+                <w:szCs w:val="22"/>
+              </w:rPr>
+              <w:t>X =</w:t>
+            </w:r>
+            <w:r>
+              <w:rPr>
+                <w:sz w:val="22"/>
+                <w:szCs w:val="22"/>
+              </w:rPr>
+              <w:t xml:space="preserve"> -2</w:t>
+            </w:r>
+            <w:r>
+              <w:rPr>
+                <w:sz w:val="22"/>
+                <w:szCs w:val="22"/>
+              </w:rPr>
+              <w:t>.0</w:t>
+            </w:r>
+          </w:p>
+          <w:p>
+            <w:pPr>
+              <w:rPr>
+                <w:sz w:val="22"/>
+                <w:szCs w:val="22"/>
+              </w:rPr>
+            </w:pPr>
+            <w:r>
+              <w:rPr>
+                <w:sz w:val="22"/>
+                <w:szCs w:val="22"/>
+              </w:rPr>
+              <w:t xml:space="preserve">Y = </w:t>
+            </w:r>
+            <w:r>
+              <w:rPr>
+                <w:sz w:val="22"/>
+                <w:szCs w:val="22"/>
+              </w:rPr>
+              <w:t>2</w:t>
+            </w:r>
+            <w:r>
+              <w:rPr>
+                <w:sz w:val="22"/>
+                <w:szCs w:val="22"/>
+              </w:rPr>
+              <w:t>.0</w:t>
             </w:r>
           </w:p>
         </w:tc>
         <w:tc>
           <w:tcPr>
-            <w:tcW w:w="886" w:type="dxa"/>
+            <w:tcW w:w="990" w:type="dxa"/>
           </w:tcPr>
           <w:p>
             <w:pPr>
               <w:rPr>
-                <w:b/>
-                <w:sz w:val="28"/>
-                <w:szCs w:val="28"/>
-              </w:rPr>
-            </w:pPr>
-            <w:r>
-              <w:rPr>
-                <w:b/>
-                <w:sz w:val="28"/>
-                <w:szCs w:val="28"/>
-              </w:rPr>
-              <w:t>-1</w:t>
+                <w:sz w:val="22"/>
+                <w:szCs w:val="22"/>
+              </w:rPr>
+            </w:pPr>
+            <w:r>
+              <w:rPr>
+                <w:sz w:val="22"/>
+                <w:szCs w:val="22"/>
+              </w:rPr>
+              <w:t>X = 0.0</w:t>
+            </w:r>
+          </w:p>
+          <w:p>
+            <w:pPr>
+              <w:rPr>
+                <w:sz w:val="22"/>
+                <w:szCs w:val="22"/>
+              </w:rPr>
+            </w:pPr>
+            <w:r>
+              <w:rPr>
+                <w:sz w:val="22"/>
+                <w:szCs w:val="22"/>
+              </w:rPr>
+              <w:t xml:space="preserve">Y = </w:t>
+            </w:r>
+            <w:r>
+              <w:rPr>
+                <w:sz w:val="22"/>
+                <w:szCs w:val="22"/>
+              </w:rPr>
+              <w:t>3</w:t>
+            </w:r>
+            <w:r>
+              <w:rPr>
+                <w:sz w:val="22"/>
+                <w:szCs w:val="22"/>
+              </w:rPr>
+              <w:t>.0</w:t>
             </w:r>
           </w:p>
         </w:tc>
         <w:tc>
           <w:tcPr>
-            <w:tcW w:w="886" w:type="dxa"/>
+            <w:tcW w:w="1160" w:type="dxa"/>
           </w:tcPr>
           <w:p>
             <w:pPr>
               <w:rPr>
-                <w:b/>
-                <w:sz w:val="28"/>
-                <w:szCs w:val="28"/>
-              </w:rPr>
-            </w:pPr>
-            <w:r>
-              <w:rPr>
-                <w:b/>
-                <w:sz w:val="28"/>
-                <w:szCs w:val="28"/>
-              </w:rPr>
-              <w:t>0</w:t>
+                <w:sz w:val="22"/>
+                <w:szCs w:val="22"/>
+              </w:rPr>
+            </w:pPr>
+            <w:r>
+              <w:rPr>
+                <w:sz w:val="22"/>
+                <w:szCs w:val="22"/>
+              </w:rPr>
+              <w:t>X =</w:t>
+            </w:r>
+            <w:r>
+              <w:rPr>
+                <w:sz w:val="22"/>
+                <w:szCs w:val="22"/>
+              </w:rPr>
+              <w:t xml:space="preserve"> -1</w:t>
+            </w:r>
+            <w:r>
+              <w:rPr>
+                <w:sz w:val="22"/>
+                <w:szCs w:val="22"/>
+              </w:rPr>
+              <w:t>.0</w:t>
+            </w:r>
+          </w:p>
+          <w:p>
+            <w:pPr>
+              <w:rPr>
+                <w:sz w:val="22"/>
+                <w:szCs w:val="22"/>
+              </w:rPr>
+            </w:pPr>
+            <w:r>
+              <w:rPr>
+                <w:sz w:val="22"/>
+                <w:szCs w:val="22"/>
+              </w:rPr>
+              <w:t xml:space="preserve">Y = </w:t>
+            </w:r>
+            <w:r>
+              <w:rPr>
+                <w:sz w:val="22"/>
+                <w:szCs w:val="22"/>
+              </w:rPr>
+              <w:t>-4</w:t>
+            </w:r>
+            <w:r>
+              <w:rPr>
+                <w:sz w:val="22"/>
+                <w:szCs w:val="22"/>
+              </w:rPr>
+              <w:t>.0</w:t>
             </w:r>
           </w:p>
         </w:tc>
@@ -987,20 +1140,138 @@
     <w:p>
       <w:pPr>
         <w:rPr>
+          <w:sz w:val="28"/>
+          <w:szCs w:val="28"/>
+        </w:rPr>
+      </w:pPr>
+      <w:r>
+        <w:rPr>
+          <w:sz w:val="28"/>
+          <w:szCs w:val="28"/>
+        </w:rPr>
+        <w:tab/>
+      </w:r>
+      <w:proofErr w:type="gramStart"/>
+      <w:r>
+        <w:rPr>
+          <w:sz w:val="28"/>
+          <w:szCs w:val="28"/>
+        </w:rPr>
+        <w:t>a</w:t>
+      </w:r>
+      <w:proofErr w:type="gramEnd"/>
+      <w:r>
+        <w:rPr>
+          <w:sz w:val="28"/>
+          <w:szCs w:val="28"/>
+        </w:rPr>
+        <w:t xml:space="preserve">: Fruit constructor </w:t>
+      </w:r>
+      <w:proofErr w:type="spellStart"/>
+      <w:r>
+        <w:rPr>
+          <w:sz w:val="28"/>
+          <w:szCs w:val="28"/>
+        </w:rPr>
+        <w:t>calledCitrus</w:t>
+      </w:r>
+      <w:proofErr w:type="spellEnd"/>
+      <w:r>
+        <w:rPr>
+          <w:sz w:val="28"/>
+          <w:szCs w:val="28"/>
+        </w:rPr>
+        <w:t xml:space="preserve"> constructor </w:t>
+      </w:r>
+      <w:proofErr w:type="spellStart"/>
+      <w:r>
+        <w:rPr>
+          <w:sz w:val="28"/>
+          <w:szCs w:val="28"/>
+        </w:rPr>
+        <w:t>calledLemon</w:t>
+      </w:r>
+      <w:proofErr w:type="spellEnd"/>
+      <w:r>
+        <w:rPr>
+          <w:sz w:val="28"/>
+          <w:szCs w:val="28"/>
+        </w:rPr>
+        <w:t xml:space="preserve"> constructor called</w:t>
+      </w:r>
+    </w:p>
+    <w:p>
+      <w:pPr>
+        <w:rPr>
+          <w:sz w:val="28"/>
+          <w:szCs w:val="28"/>
+        </w:rPr>
+      </w:pPr>
+      <w:r>
+        <w:rPr>
+          <w:sz w:val="28"/>
+          <w:szCs w:val="28"/>
+        </w:rPr>
+        <w:tab/>
+      </w:r>
+      <w:proofErr w:type="gramStart"/>
+      <w:r>
+        <w:rPr>
+          <w:sz w:val="28"/>
+          <w:szCs w:val="28"/>
+        </w:rPr>
+        <w:t>b</w:t>
+      </w:r>
+      <w:proofErr w:type="gramEnd"/>
+      <w:r>
+        <w:rPr>
+          <w:sz w:val="28"/>
+          <w:szCs w:val="28"/>
+        </w:rPr>
+        <w:t xml:space="preserve">: Fruit constructor </w:t>
+      </w:r>
+      <w:proofErr w:type="spellStart"/>
+      <w:r>
+        <w:rPr>
+          <w:sz w:val="28"/>
+          <w:szCs w:val="28"/>
+        </w:rPr>
+        <w:t>calledApple</w:t>
+      </w:r>
+      <w:proofErr w:type="spellEnd"/>
+      <w:r>
+        <w:rPr>
+          <w:sz w:val="28"/>
+          <w:szCs w:val="28"/>
+        </w:rPr>
+        <w:t xml:space="preserve"> constructor called</w:t>
+      </w:r>
+    </w:p>
+    <w:p>
+      <w:pPr>
+        <w:ind w:firstLine="720"/>
+        <w:rPr>
+          <w:sz w:val="28"/>
+          <w:szCs w:val="28"/>
+        </w:rPr>
+      </w:pPr>
+    </w:p>
+    <w:p>
+      <w:pPr>
+        <w:rPr>
           <w:b/>
           <w:sz w:val="28"/>
           <w:szCs w:val="28"/>
         </w:rPr>
       </w:pPr>
-    </w:p>
-    <w:p>
-      <w:pPr>
+      <w:r>
         <w:rPr>
           <w:b/>
           <w:sz w:val="28"/>
           <w:szCs w:val="28"/>
         </w:rPr>
-      </w:pPr>
+        <w:t>Problem 2</w:t>
+      </w:r>
     </w:p>
     <w:p>
       <w:pPr>
@@ -1163,21 +1434,13 @@
           <w:szCs w:val="28"/>
         </w:rPr>
       </w:pPr>
-    </w:p>
-    <w:p>
-      <w:pPr>
+      <w:r>
         <w:rPr>
           <w:b/>
           <w:sz w:val="28"/>
           <w:szCs w:val="28"/>
         </w:rPr>
-      </w:pPr>
-      <w:r>
-        <w:rPr>
-          <w:b/>
-          <w:sz w:val="28"/>
-          <w:szCs w:val="28"/>
-        </w:rPr>
+        <w:lastRenderedPageBreak/>
         <w:t>Problem 3</w:t>
       </w:r>
     </w:p>
@@ -1755,8 +2018,6 @@
             <w:r>
               <w:t>}</w:t>
             </w:r>
-            <w:bookmarkStart w:id="0" w:name="_GoBack"/>
-            <w:bookmarkEnd w:id="0"/>
           </w:p>
           <w:p>
             <w:pPr>
@@ -1791,13 +2052,7 @@
               <w:rPr>
                 <w:color w:val="B2A1C7" w:themeColor="accent4" w:themeTint="99"/>
               </w:rPr>
-              <w:t xml:space="preserve"> </w:t>
-            </w:r>
-            <w:r>
-              <w:rPr>
-                <w:color w:val="B2A1C7" w:themeColor="accent4" w:themeTint="99"/>
-              </w:rPr>
-              <w:t>for the stored word</w:t>
+              <w:t xml:space="preserve"> for the stored word</w:t>
             </w:r>
           </w:p>
           <w:p>
@@ -1900,6 +2155,10 @@
           <w:szCs w:val="28"/>
         </w:rPr>
       </w:pPr>
+    </w:p>
+    <w:p>
+      <w:bookmarkStart w:id="0" w:name="_GoBack"/>
+      <w:bookmarkEnd w:id="0"/>
     </w:p>
     <w:sectPr>
       <w:headerReference w:type="default" r:id="rId7"/>
@@ -2155,6 +2414,7 @@
   <w:style w:type="paragraph" w:default="1" w:styleId="Normal">
     <w:name w:val="Normal"/>
     <w:qFormat/>
+    <w:rsid w:val="00B75B4D"/>
   </w:style>
   <w:style w:type="character" w:default="1" w:styleId="DefaultParagraphFont">
     <w:name w:val="Default Paragraph Font"/>
@@ -2417,6 +2677,7 @@
   <w:style w:type="paragraph" w:default="1" w:styleId="Normal">
     <w:name w:val="Normal"/>
     <w:qFormat/>
+    <w:rsid w:val="00B75B4D"/>
   </w:style>
   <w:style w:type="character" w:default="1" w:styleId="DefaultParagraphFont">
     <w:name w:val="Default Paragraph Font"/>

</xml_diff>